<commit_message>
i'm pretty freaking sure i got this working finally - just concatenated the username and password to the return value on the profileactivity page to get it to the homepage.
</commit_message>
<xml_diff>
--- a/493/apr6_pr.docx
+++ b/493/apr6_pr.docx
@@ -282,7 +282,7 @@
         <w:rPr>
           <w:rFonts w:ascii="Helvetica" w:hAnsi="Helvetica" w:cs="Helvetica"/>
         </w:rPr>
-        <w:t xml:space="preserve">Since the last progress report I have successfully added clickable spots (using an image map with html) to the interactive map. </w:t>
+        <w:t>I finalized the changes on the image map and started working on the interactive javascript. I also began work on minimizing my code, which turned out to be very time consuming.</w:t>
       </w:r>
     </w:p>
     <w:p>
@@ -369,251 +369,237 @@
         <w:rPr>
           <w:rFonts w:ascii="Helvetica" w:hAnsi="Helvetica" w:cs="Helvetica"/>
         </w:rPr>
-        <w:t xml:space="preserve">Creating an image map requires coordinates relative to the upper left corner of the image. The coordinates Peter </w:t>
+        <w:t>All the work I had done on placing clickable spots previously ended up being useless. The coordinates I was using before were based on the dynamic size of the map, so when I reloaded the page they were off. I redesigned the page so the map was static and requested correct coordinates from Peter. The coordinates he sent me were based on the original 3300x2550 size, so I converted them to match the new map size (800x640). Now, the spots are all clicking correctly and staying where they should be.</w:t>
+      </w:r>
+    </w:p>
+    <w:p>
+      <w:pPr>
+        <w:widowControl w:val="0"/>
+        <w:tabs>
+          <w:tab w:val="left" w:pos="720"/>
+          <w:tab w:val="left" w:pos="1440"/>
+          <w:tab w:val="left" w:pos="2160"/>
+          <w:tab w:val="left" w:pos="2880"/>
+          <w:tab w:val="left" w:pos="3600"/>
+          <w:tab w:val="left" w:pos="4320"/>
+          <w:tab w:val="left" w:pos="5040"/>
+          <w:tab w:val="left" w:pos="5760"/>
+          <w:tab w:val="left" w:pos="6480"/>
+          <w:tab w:val="left" w:pos="7200"/>
+          <w:tab w:val="left" w:pos="7920"/>
+          <w:tab w:val="left" w:pos="8640"/>
+        </w:tabs>
+        <w:autoSpaceDE w:val="0"/>
+        <w:autoSpaceDN w:val="0"/>
+        <w:adjustRightInd w:val="0"/>
+        <w:rPr>
+          <w:rFonts w:ascii="Helvetica" w:hAnsi="Helvetica" w:cs="Helvetica"/>
+        </w:rPr>
+      </w:pPr>
+    </w:p>
+    <w:p>
+      <w:pPr>
+        <w:widowControl w:val="0"/>
+        <w:tabs>
+          <w:tab w:val="left" w:pos="720"/>
+          <w:tab w:val="left" w:pos="1440"/>
+          <w:tab w:val="left" w:pos="2160"/>
+          <w:tab w:val="left" w:pos="2880"/>
+          <w:tab w:val="left" w:pos="3600"/>
+          <w:tab w:val="left" w:pos="4320"/>
+          <w:tab w:val="left" w:pos="5040"/>
+          <w:tab w:val="left" w:pos="5760"/>
+          <w:tab w:val="left" w:pos="6480"/>
+          <w:tab w:val="left" w:pos="7200"/>
+          <w:tab w:val="left" w:pos="7920"/>
+          <w:tab w:val="left" w:pos="8640"/>
+        </w:tabs>
+        <w:autoSpaceDE w:val="0"/>
+        <w:autoSpaceDN w:val="0"/>
+        <w:adjustRightInd w:val="0"/>
+        <w:rPr>
+          <w:rFonts w:ascii="Helvetica" w:hAnsi="Helvetica" w:cs="Helvetica"/>
+        </w:rPr>
+      </w:pPr>
+      <w:r>
+        <w:rPr>
+          <w:rFonts w:ascii="Helvetica" w:hAnsi="Helvetica" w:cs="Helvetica"/>
+        </w:rPr>
+        <w:t>What I plan to do before the next progress report:</w:t>
+      </w:r>
+    </w:p>
+    <w:p>
+      <w:pPr>
+        <w:widowControl w:val="0"/>
+        <w:tabs>
+          <w:tab w:val="left" w:pos="720"/>
+          <w:tab w:val="left" w:pos="1440"/>
+          <w:tab w:val="left" w:pos="2160"/>
+          <w:tab w:val="left" w:pos="2880"/>
+          <w:tab w:val="left" w:pos="3600"/>
+          <w:tab w:val="left" w:pos="4320"/>
+          <w:tab w:val="left" w:pos="5040"/>
+          <w:tab w:val="left" w:pos="5760"/>
+          <w:tab w:val="left" w:pos="6480"/>
+          <w:tab w:val="left" w:pos="7200"/>
+          <w:tab w:val="left" w:pos="7920"/>
+          <w:tab w:val="left" w:pos="8640"/>
+        </w:tabs>
+        <w:autoSpaceDE w:val="0"/>
+        <w:autoSpaceDN w:val="0"/>
+        <w:adjustRightInd w:val="0"/>
+        <w:rPr>
+          <w:rFonts w:ascii="Helvetica" w:hAnsi="Helvetica" w:cs="Helvetica"/>
+        </w:rPr>
+      </w:pPr>
+      <w:r>
+        <w:rPr>
+          <w:rFonts w:ascii="Helvetica" w:hAnsi="Helvetica" w:cs="Helvetica"/>
+        </w:rPr>
+        <w:t xml:space="preserve">For the last few weeks of the project, I will add pictures and descriptions to the clickable map, clean up my code and comments further, and create one more page for the missile maps </w:t>
+      </w:r>
+      <w:r>
+        <w:rPr>
+          <w:rFonts w:ascii="Helvetica" w:hAnsi="Helvetica" w:cs="Helvetica"/>
+        </w:rPr>
+        <w:sym w:font="Wingdings" w:char="F04A"/>
+      </w:r>
+    </w:p>
+    <w:p>
+      <w:pPr>
+        <w:widowControl w:val="0"/>
+        <w:tabs>
+          <w:tab w:val="left" w:pos="720"/>
+          <w:tab w:val="left" w:pos="1440"/>
+          <w:tab w:val="left" w:pos="2160"/>
+          <w:tab w:val="left" w:pos="2880"/>
+          <w:tab w:val="left" w:pos="3600"/>
+          <w:tab w:val="left" w:pos="4320"/>
+          <w:tab w:val="left" w:pos="5040"/>
+          <w:tab w:val="left" w:pos="5760"/>
+          <w:tab w:val="left" w:pos="6480"/>
+          <w:tab w:val="left" w:pos="7200"/>
+          <w:tab w:val="left" w:pos="7920"/>
+          <w:tab w:val="left" w:pos="8640"/>
+        </w:tabs>
+        <w:autoSpaceDE w:val="0"/>
+        <w:autoSpaceDN w:val="0"/>
+        <w:adjustRightInd w:val="0"/>
+        <w:rPr>
+          <w:rFonts w:ascii="Helvetica" w:hAnsi="Helvetica" w:cs="Helvetica"/>
+        </w:rPr>
+      </w:pPr>
+    </w:p>
+    <w:p>
+      <w:pPr>
+        <w:widowControl w:val="0"/>
+        <w:tabs>
+          <w:tab w:val="left" w:pos="720"/>
+          <w:tab w:val="left" w:pos="1440"/>
+          <w:tab w:val="left" w:pos="2160"/>
+          <w:tab w:val="left" w:pos="2880"/>
+          <w:tab w:val="left" w:pos="3600"/>
+          <w:tab w:val="left" w:pos="4320"/>
+          <w:tab w:val="left" w:pos="5040"/>
+          <w:tab w:val="left" w:pos="5760"/>
+          <w:tab w:val="left" w:pos="6480"/>
+          <w:tab w:val="left" w:pos="7200"/>
+          <w:tab w:val="left" w:pos="7920"/>
+          <w:tab w:val="left" w:pos="8640"/>
+        </w:tabs>
+        <w:autoSpaceDE w:val="0"/>
+        <w:autoSpaceDN w:val="0"/>
+        <w:adjustRightInd w:val="0"/>
+        <w:rPr>
+          <w:rFonts w:ascii="Helvetica" w:hAnsi="Helvetica" w:cs="Helvetica"/>
+          <w:b/>
+          <w:bCs/>
+        </w:rPr>
+      </w:pPr>
+      <w:r>
+        <w:rPr>
+          <w:rFonts w:ascii="Helvetica" w:hAnsi="Helvetica" w:cs="Helvetica"/>
+          <w:b/>
+          <w:bCs/>
+        </w:rPr>
+        <w:t>Advisor(s) Signature:</w:t>
+      </w:r>
+      <w:r>
+        <w:rPr>
+          <w:rFonts w:ascii="Helvetica" w:hAnsi="Helvetica" w:cs="Helvetica"/>
+        </w:rPr>
+        <w:t xml:space="preserve"> ____________________________________________</w:t>
+      </w:r>
+    </w:p>
+    <w:p>
+      <w:pPr>
+        <w:widowControl w:val="0"/>
+        <w:tabs>
+          <w:tab w:val="left" w:pos="720"/>
+          <w:tab w:val="left" w:pos="1440"/>
+          <w:tab w:val="left" w:pos="2160"/>
+          <w:tab w:val="left" w:pos="2880"/>
+          <w:tab w:val="left" w:pos="3600"/>
+          <w:tab w:val="left" w:pos="4320"/>
+          <w:tab w:val="left" w:pos="5040"/>
+          <w:tab w:val="left" w:pos="5760"/>
+          <w:tab w:val="left" w:pos="6480"/>
+          <w:tab w:val="left" w:pos="7200"/>
+          <w:tab w:val="left" w:pos="7920"/>
+          <w:tab w:val="left" w:pos="8640"/>
+        </w:tabs>
+        <w:autoSpaceDE w:val="0"/>
+        <w:autoSpaceDN w:val="0"/>
+        <w:adjustRightInd w:val="0"/>
+        <w:rPr>
+          <w:rFonts w:ascii="Helvetica" w:hAnsi="Helvetica" w:cs="Helvetica"/>
+          <w:b/>
+          <w:bCs/>
+        </w:rPr>
+      </w:pPr>
+    </w:p>
+    <w:p>
+      <w:pPr>
+        <w:widowControl w:val="0"/>
+        <w:tabs>
+          <w:tab w:val="left" w:pos="720"/>
+          <w:tab w:val="left" w:pos="1440"/>
+          <w:tab w:val="left" w:pos="2160"/>
+          <w:tab w:val="left" w:pos="2880"/>
+          <w:tab w:val="left" w:pos="3600"/>
+          <w:tab w:val="left" w:pos="4320"/>
+          <w:tab w:val="left" w:pos="5040"/>
+          <w:tab w:val="left" w:pos="5760"/>
+          <w:tab w:val="left" w:pos="6480"/>
+          <w:tab w:val="left" w:pos="7200"/>
+          <w:tab w:val="left" w:pos="7920"/>
+          <w:tab w:val="left" w:pos="8640"/>
+        </w:tabs>
+        <w:autoSpaceDE w:val="0"/>
+        <w:autoSpaceDN w:val="0"/>
+        <w:adjustRightInd w:val="0"/>
+        <w:rPr>
+          <w:rFonts w:ascii="Helvetica" w:hAnsi="Helvetica" w:cs="Helvetica"/>
+        </w:rPr>
+      </w:pPr>
+      <w:r>
+        <w:rPr>
+          <w:rFonts w:ascii="Helvetica" w:hAnsi="Helvetica" w:cs="Helvetica"/>
+          <w:b/>
+          <w:bCs/>
+        </w:rPr>
+        <w:t>Date:</w:t>
+      </w:r>
+      <w:r>
+        <w:rPr>
+          <w:rFonts w:ascii="Helvetica" w:hAnsi="Helvetica" w:cs="Helvetica"/>
+          <w:b/>
+          <w:bCs/>
+        </w:rPr>
+        <w:t xml:space="preserve"> April 20</w:t>
       </w:r>
       <w:bookmarkStart w:id="0" w:name="_GoBack"/>
       <w:bookmarkEnd w:id="0"/>
-      <w:r>
-        <w:rPr>
-          <w:rFonts w:ascii="Helvetica" w:hAnsi="Helvetica" w:cs="Helvetica"/>
-        </w:rPr>
-        <w:t>sent me were pixel coordinates and must have been on a different scale than the html coordinates; because of this I’ve had to guess and check the coordinates for each “hotspot” as I’ve added them.</w:t>
-      </w:r>
-    </w:p>
-    <w:p>
-      <w:pPr>
-        <w:widowControl w:val="0"/>
-        <w:tabs>
-          <w:tab w:val="left" w:pos="720"/>
-          <w:tab w:val="left" w:pos="1440"/>
-          <w:tab w:val="left" w:pos="2160"/>
-          <w:tab w:val="left" w:pos="2880"/>
-          <w:tab w:val="left" w:pos="3600"/>
-          <w:tab w:val="left" w:pos="4320"/>
-          <w:tab w:val="left" w:pos="5040"/>
-          <w:tab w:val="left" w:pos="5760"/>
-          <w:tab w:val="left" w:pos="6480"/>
-          <w:tab w:val="left" w:pos="7200"/>
-          <w:tab w:val="left" w:pos="7920"/>
-          <w:tab w:val="left" w:pos="8640"/>
-        </w:tabs>
-        <w:autoSpaceDE w:val="0"/>
-        <w:autoSpaceDN w:val="0"/>
-        <w:adjustRightInd w:val="0"/>
-        <w:rPr>
-          <w:rFonts w:ascii="Helvetica" w:hAnsi="Helvetica" w:cs="Helvetica"/>
-        </w:rPr>
-      </w:pPr>
-    </w:p>
-    <w:p>
-      <w:pPr>
-        <w:widowControl w:val="0"/>
-        <w:tabs>
-          <w:tab w:val="left" w:pos="720"/>
-          <w:tab w:val="left" w:pos="1440"/>
-          <w:tab w:val="left" w:pos="2160"/>
-          <w:tab w:val="left" w:pos="2880"/>
-          <w:tab w:val="left" w:pos="3600"/>
-          <w:tab w:val="left" w:pos="4320"/>
-          <w:tab w:val="left" w:pos="5040"/>
-          <w:tab w:val="left" w:pos="5760"/>
-          <w:tab w:val="left" w:pos="6480"/>
-          <w:tab w:val="left" w:pos="7200"/>
-          <w:tab w:val="left" w:pos="7920"/>
-          <w:tab w:val="left" w:pos="8640"/>
-        </w:tabs>
-        <w:autoSpaceDE w:val="0"/>
-        <w:autoSpaceDN w:val="0"/>
-        <w:adjustRightInd w:val="0"/>
-        <w:rPr>
-          <w:rFonts w:ascii="Helvetica" w:hAnsi="Helvetica" w:cs="Helvetica"/>
-        </w:rPr>
-      </w:pPr>
-      <w:r>
-        <w:rPr>
-          <w:rFonts w:ascii="Helvetica" w:hAnsi="Helvetica" w:cs="Helvetica"/>
-        </w:rPr>
-        <w:t>What I plan to do before the next progress report:</w:t>
-      </w:r>
-    </w:p>
-    <w:p>
-      <w:pPr>
-        <w:widowControl w:val="0"/>
-        <w:tabs>
-          <w:tab w:val="left" w:pos="720"/>
-          <w:tab w:val="left" w:pos="1440"/>
-          <w:tab w:val="left" w:pos="2160"/>
-          <w:tab w:val="left" w:pos="2880"/>
-          <w:tab w:val="left" w:pos="3600"/>
-          <w:tab w:val="left" w:pos="4320"/>
-          <w:tab w:val="left" w:pos="5040"/>
-          <w:tab w:val="left" w:pos="5760"/>
-          <w:tab w:val="left" w:pos="6480"/>
-          <w:tab w:val="left" w:pos="7200"/>
-          <w:tab w:val="left" w:pos="7920"/>
-          <w:tab w:val="left" w:pos="8640"/>
-        </w:tabs>
-        <w:autoSpaceDE w:val="0"/>
-        <w:autoSpaceDN w:val="0"/>
-        <w:adjustRightInd w:val="0"/>
-        <w:rPr>
-          <w:rFonts w:ascii="Helvetica" w:hAnsi="Helvetica" w:cs="Helvetica"/>
-        </w:rPr>
-      </w:pPr>
-      <w:r>
-        <w:rPr>
-          <w:rFonts w:ascii="Helvetica" w:hAnsi="Helvetica" w:cs="Helvetica"/>
-        </w:rPr>
-        <w:t xml:space="preserve">Before the next progress </w:t>
-      </w:r>
-      <w:proofErr w:type="gramStart"/>
-      <w:r>
-        <w:rPr>
-          <w:rFonts w:ascii="Helvetica" w:hAnsi="Helvetica" w:cs="Helvetica"/>
-        </w:rPr>
-        <w:t>report</w:t>
-      </w:r>
-      <w:proofErr w:type="gramEnd"/>
-      <w:r>
-        <w:rPr>
-          <w:rFonts w:ascii="Helvetica" w:hAnsi="Helvetica" w:cs="Helvetica"/>
-        </w:rPr>
-        <w:t xml:space="preserve"> I plan on having the sidebar react to the clicks on the map to display information about each location. If possible, I want to have the map buttons also set up so hot spots only show up when it is “their” map. (aka no clickable spots where a marker has not shown up yet).</w:t>
-      </w:r>
-    </w:p>
-    <w:p>
-      <w:pPr>
-        <w:widowControl w:val="0"/>
-        <w:tabs>
-          <w:tab w:val="left" w:pos="720"/>
-          <w:tab w:val="left" w:pos="1440"/>
-          <w:tab w:val="left" w:pos="2160"/>
-          <w:tab w:val="left" w:pos="2880"/>
-          <w:tab w:val="left" w:pos="3600"/>
-          <w:tab w:val="left" w:pos="4320"/>
-          <w:tab w:val="left" w:pos="5040"/>
-          <w:tab w:val="left" w:pos="5760"/>
-          <w:tab w:val="left" w:pos="6480"/>
-          <w:tab w:val="left" w:pos="7200"/>
-          <w:tab w:val="left" w:pos="7920"/>
-          <w:tab w:val="left" w:pos="8640"/>
-        </w:tabs>
-        <w:autoSpaceDE w:val="0"/>
-        <w:autoSpaceDN w:val="0"/>
-        <w:adjustRightInd w:val="0"/>
-        <w:rPr>
-          <w:rFonts w:ascii="Helvetica" w:hAnsi="Helvetica" w:cs="Helvetica"/>
-        </w:rPr>
-      </w:pPr>
-    </w:p>
-    <w:p>
-      <w:pPr>
-        <w:widowControl w:val="0"/>
-        <w:tabs>
-          <w:tab w:val="left" w:pos="720"/>
-          <w:tab w:val="left" w:pos="1440"/>
-          <w:tab w:val="left" w:pos="2160"/>
-          <w:tab w:val="left" w:pos="2880"/>
-          <w:tab w:val="left" w:pos="3600"/>
-          <w:tab w:val="left" w:pos="4320"/>
-          <w:tab w:val="left" w:pos="5040"/>
-          <w:tab w:val="left" w:pos="5760"/>
-          <w:tab w:val="left" w:pos="6480"/>
-          <w:tab w:val="left" w:pos="7200"/>
-          <w:tab w:val="left" w:pos="7920"/>
-          <w:tab w:val="left" w:pos="8640"/>
-        </w:tabs>
-        <w:autoSpaceDE w:val="0"/>
-        <w:autoSpaceDN w:val="0"/>
-        <w:adjustRightInd w:val="0"/>
-        <w:rPr>
-          <w:rFonts w:ascii="Helvetica" w:hAnsi="Helvetica" w:cs="Helvetica"/>
-          <w:b/>
-          <w:bCs/>
-        </w:rPr>
-      </w:pPr>
-      <w:r>
-        <w:rPr>
-          <w:rFonts w:ascii="Helvetica" w:hAnsi="Helvetica" w:cs="Helvetica"/>
-          <w:b/>
-          <w:bCs/>
-        </w:rPr>
-        <w:t>Advisor(s) Signature:</w:t>
-      </w:r>
-      <w:r>
-        <w:rPr>
-          <w:rFonts w:ascii="Helvetica" w:hAnsi="Helvetica" w:cs="Helvetica"/>
-        </w:rPr>
-        <w:t xml:space="preserve"> ____________________________________________</w:t>
-      </w:r>
-    </w:p>
-    <w:p>
-      <w:pPr>
-        <w:widowControl w:val="0"/>
-        <w:tabs>
-          <w:tab w:val="left" w:pos="720"/>
-          <w:tab w:val="left" w:pos="1440"/>
-          <w:tab w:val="left" w:pos="2160"/>
-          <w:tab w:val="left" w:pos="2880"/>
-          <w:tab w:val="left" w:pos="3600"/>
-          <w:tab w:val="left" w:pos="4320"/>
-          <w:tab w:val="left" w:pos="5040"/>
-          <w:tab w:val="left" w:pos="5760"/>
-          <w:tab w:val="left" w:pos="6480"/>
-          <w:tab w:val="left" w:pos="7200"/>
-          <w:tab w:val="left" w:pos="7920"/>
-          <w:tab w:val="left" w:pos="8640"/>
-        </w:tabs>
-        <w:autoSpaceDE w:val="0"/>
-        <w:autoSpaceDN w:val="0"/>
-        <w:adjustRightInd w:val="0"/>
-        <w:rPr>
-          <w:rFonts w:ascii="Helvetica" w:hAnsi="Helvetica" w:cs="Helvetica"/>
-          <w:b/>
-          <w:bCs/>
-        </w:rPr>
-      </w:pPr>
-    </w:p>
-    <w:p>
-      <w:pPr>
-        <w:widowControl w:val="0"/>
-        <w:tabs>
-          <w:tab w:val="left" w:pos="720"/>
-          <w:tab w:val="left" w:pos="1440"/>
-          <w:tab w:val="left" w:pos="2160"/>
-          <w:tab w:val="left" w:pos="2880"/>
-          <w:tab w:val="left" w:pos="3600"/>
-          <w:tab w:val="left" w:pos="4320"/>
-          <w:tab w:val="left" w:pos="5040"/>
-          <w:tab w:val="left" w:pos="5760"/>
-          <w:tab w:val="left" w:pos="6480"/>
-          <w:tab w:val="left" w:pos="7200"/>
-          <w:tab w:val="left" w:pos="7920"/>
-          <w:tab w:val="left" w:pos="8640"/>
-        </w:tabs>
-        <w:autoSpaceDE w:val="0"/>
-        <w:autoSpaceDN w:val="0"/>
-        <w:adjustRightInd w:val="0"/>
-        <w:rPr>
-          <w:rFonts w:ascii="Helvetica" w:hAnsi="Helvetica" w:cs="Helvetica"/>
-        </w:rPr>
-      </w:pPr>
-      <w:r>
-        <w:rPr>
-          <w:rFonts w:ascii="Helvetica" w:hAnsi="Helvetica" w:cs="Helvetica"/>
-          <w:b/>
-          <w:bCs/>
-        </w:rPr>
-        <w:t>Date:</w:t>
-      </w:r>
-      <w:r>
-        <w:rPr>
-          <w:rFonts w:ascii="Helvetica" w:hAnsi="Helvetica" w:cs="Helvetica"/>
-          <w:b/>
-          <w:bCs/>
-        </w:rPr>
-        <w:t xml:space="preserve"> April 6</w:t>
-      </w:r>
       <w:r>
         <w:rPr>
           <w:rFonts w:ascii="Helvetica" w:hAnsi="Helvetica" w:cs="Helvetica"/>

</xml_diff>